<commit_message>
Changed final write up title
</commit_message>
<xml_diff>
--- a/Final_Write_Up.docx
+++ b/Final_Write_Up.docx
@@ -1,6 +1,6 @@
 
 <file path=word/document.xml><?xml version="1.0" encoding="utf-8"?>
-<w:document xmlns:wpc="http://schemas.microsoft.com/office/word/2010/wordprocessingCanvas" xmlns:cx="http://schemas.microsoft.com/office/drawing/2014/chartex" xmlns:cx1="http://schemas.microsoft.com/office/drawing/2015/9/8/chartex" xmlns:cx2="http://schemas.microsoft.com/office/drawing/2015/10/21/chartex" xmlns:cx3="http://schemas.microsoft.com/office/drawing/2016/5/9/chartex" xmlns:cx4="http://schemas.microsoft.com/office/drawing/2016/5/10/chartex" xmlns:cx5="http://schemas.microsoft.com/office/drawing/2016/5/11/chartex" xmlns:cx6="http://schemas.microsoft.com/office/drawing/2016/5/12/chartex" xmlns:cx7="http://schemas.microsoft.com/office/drawing/2016/5/13/chartex" xmlns:cx8="http://schemas.microsoft.com/office/drawing/2016/5/14/chartex" xmlns:mc="http://schemas.openxmlformats.org/markup-compatibility/2006" xmlns:aink="http://schemas.microsoft.com/office/drawing/2016/ink" xmlns:am3d="http://schemas.microsoft.com/office/drawing/2017/model3d" xmlns:o="urn:schemas-microsoft-com:office:office" xmlns:r="http://schemas.openxmlformats.org/officeDocument/2006/relationships" xmlns:m="http://schemas.openxmlformats.org/officeDocument/2006/math" xmlns:v="urn:schemas-microsoft-com:vml" xmlns:wp14="http://schemas.microsoft.com/office/word/2010/wordprocessingDrawing" xmlns:wp="http://schemas.openxmlformats.org/drawingml/2006/wordprocessingDrawing" xmlns:w10="urn:schemas-microsoft-com:office:word" xmlns:w="http://schemas.openxmlformats.org/wordprocessingml/2006/main" xmlns:w14="http://schemas.microsoft.com/office/word/2010/wordml" xmlns:w15="http://schemas.microsoft.com/office/word/2012/wordml" xmlns:w16cex="http://schemas.microsoft.com/office/word/2018/wordml/cex" xmlns:w16cid="http://schemas.microsoft.com/office/word/2016/wordml/cid" xmlns:w16="http://schemas.microsoft.com/office/word/2018/wordml" xmlns:w16sdtdh="http://schemas.microsoft.com/office/word/2020/wordml/sdtdatahash" xmlns:w16se="http://schemas.microsoft.com/office/word/2015/wordml/symex" xmlns:wpg="http://schemas.microsoft.com/office/word/2010/wordprocessingGroup" xmlns:wpi="http://schemas.microsoft.com/office/word/2010/wordprocessingInk" xmlns:wne="http://schemas.microsoft.com/office/word/2006/wordml" xmlns:wps="http://schemas.microsoft.com/office/word/2010/wordprocessingShape" mc:Ignorable="w14 w15 w16se w16cid w16 w16cex w16sdtdh wp14">
+<w:document xmlns:wpc="http://schemas.microsoft.com/office/word/2010/wordprocessingCanvas" xmlns:cx="http://schemas.microsoft.com/office/drawing/2014/chartex" xmlns:cx1="http://schemas.microsoft.com/office/drawing/2015/9/8/chartex" xmlns:cx2="http://schemas.microsoft.com/office/drawing/2015/10/21/chartex" xmlns:cx3="http://schemas.microsoft.com/office/drawing/2016/5/9/chartex" xmlns:cx4="http://schemas.microsoft.com/office/drawing/2016/5/10/chartex" xmlns:cx5="http://schemas.microsoft.com/office/drawing/2016/5/11/chartex" xmlns:cx6="http://schemas.microsoft.com/office/drawing/2016/5/12/chartex" xmlns:cx7="http://schemas.microsoft.com/office/drawing/2016/5/13/chartex" xmlns:cx8="http://schemas.microsoft.com/office/drawing/2016/5/14/chartex" xmlns:mc="http://schemas.openxmlformats.org/markup-compatibility/2006" xmlns:aink="http://schemas.microsoft.com/office/drawing/2016/ink" xmlns:am3d="http://schemas.microsoft.com/office/drawing/2017/model3d" xmlns:o="urn:schemas-microsoft-com:office:office" xmlns:oel="http://schemas.microsoft.com/office/2019/extlst" xmlns:r="http://schemas.openxmlformats.org/officeDocument/2006/relationships" xmlns:m="http://schemas.openxmlformats.org/officeDocument/2006/math" xmlns:v="urn:schemas-microsoft-com:vml" xmlns:wp14="http://schemas.microsoft.com/office/word/2010/wordprocessingDrawing" xmlns:wp="http://schemas.openxmlformats.org/drawingml/2006/wordprocessingDrawing" xmlns:w10="urn:schemas-microsoft-com:office:word" xmlns:w="http://schemas.openxmlformats.org/wordprocessingml/2006/main" xmlns:w14="http://schemas.microsoft.com/office/word/2010/wordml" xmlns:w15="http://schemas.microsoft.com/office/word/2012/wordml" xmlns:w16cex="http://schemas.microsoft.com/office/word/2018/wordml/cex" xmlns:w16cid="http://schemas.microsoft.com/office/word/2016/wordml/cid" xmlns:w16="http://schemas.microsoft.com/office/word/2018/wordml" xmlns:w16sdtdh="http://schemas.microsoft.com/office/word/2020/wordml/sdtdatahash" xmlns:w16se="http://schemas.microsoft.com/office/word/2015/wordml/symex" xmlns:wpg="http://schemas.microsoft.com/office/word/2010/wordprocessingGroup" xmlns:wpi="http://schemas.microsoft.com/office/word/2010/wordprocessingInk" xmlns:wne="http://schemas.microsoft.com/office/word/2006/wordml" xmlns:wps="http://schemas.microsoft.com/office/word/2010/wordprocessingShape" mc:Ignorable="w14 w15 w16se w16cid w16 w16cex w16sdtdh wp14">
   <w:body>
     <w:p>
       <w:pPr>
@@ -70,7 +70,13 @@
         <w:rPr>
           <w:rFonts w:ascii="Times New Roman" w:hAnsi="Times New Roman" w:cs="Times New Roman"/>
         </w:rPr>
-        <w:t xml:space="preserve">Mid-Review </w:t>
+        <w:t>Final</w:t>
+      </w:r>
+      <w:r>
+        <w:rPr>
+          <w:rFonts w:ascii="Times New Roman" w:hAnsi="Times New Roman" w:cs="Times New Roman"/>
+        </w:rPr>
+        <w:t xml:space="preserve"> </w:t>
       </w:r>
       <w:r>
         <w:rPr>
@@ -130,21 +136,7 @@
         <w:rPr>
           <w:rFonts w:ascii="Times New Roman" w:hAnsi="Times New Roman" w:cs="Times New Roman"/>
         </w:rPr>
-        <w:t xml:space="preserve"> bus operations have a variety of issues, but this report focuses specifically on two of them: </w:t>
-      </w:r>
-      <w:proofErr w:type="spellStart"/>
-      <w:r>
-        <w:rPr>
-          <w:rFonts w:ascii="Times New Roman" w:hAnsi="Times New Roman" w:cs="Times New Roman"/>
-        </w:rPr>
-        <w:t>i</w:t>
-      </w:r>
-      <w:proofErr w:type="spellEnd"/>
-      <w:r>
-        <w:rPr>
-          <w:rFonts w:ascii="Times New Roman" w:hAnsi="Times New Roman" w:cs="Times New Roman"/>
-        </w:rPr>
-        <w:t>) buses arriving to and departing from stops early, and ii) buses</w:t>
+        <w:t xml:space="preserve"> bus operations have a variety of issues, but this report focuses specifically on two of them: i) buses arriving to and departing from stops early, and ii) buses</w:t>
       </w:r>
       <w:r>
         <w:rPr>
@@ -1467,16 +1459,8 @@
         <w:rPr>
           <w:rFonts w:ascii="Times New Roman" w:hAnsi="Times New Roman" w:cs="Times New Roman"/>
         </w:rPr>
-        <w:t xml:space="preserve"> for any given early arrival </w:t>
+        <w:t xml:space="preserve"> for any given early arrival o</w:t>
       </w:r>
-      <w:proofErr w:type="spellStart"/>
-      <w:r>
-        <w:rPr>
-          <w:rFonts w:ascii="Times New Roman" w:hAnsi="Times New Roman" w:cs="Times New Roman"/>
-        </w:rPr>
-        <w:t>o</w:t>
-      </w:r>
-      <w:proofErr w:type="spellEnd"/>
       <w:r>
         <w:rPr>
           <w:rFonts w:ascii="Times New Roman" w:hAnsi="Times New Roman" w:cs="Times New Roman"/>
@@ -21504,7 +21488,7 @@
 </file>
 
 <file path=word/endnotes.xml><?xml version="1.0" encoding="utf-8"?>
-<w:endnotes xmlns:wpc="http://schemas.microsoft.com/office/word/2010/wordprocessingCanvas" xmlns:cx="http://schemas.microsoft.com/office/drawing/2014/chartex" xmlns:cx1="http://schemas.microsoft.com/office/drawing/2015/9/8/chartex" xmlns:cx2="http://schemas.microsoft.com/office/drawing/2015/10/21/chartex" xmlns:cx3="http://schemas.microsoft.com/office/drawing/2016/5/9/chartex" xmlns:cx4="http://schemas.microsoft.com/office/drawing/2016/5/10/chartex" xmlns:cx5="http://schemas.microsoft.com/office/drawing/2016/5/11/chartex" xmlns:cx6="http://schemas.microsoft.com/office/drawing/2016/5/12/chartex" xmlns:cx7="http://schemas.microsoft.com/office/drawing/2016/5/13/chartex" xmlns:cx8="http://schemas.microsoft.com/office/drawing/2016/5/14/chartex" xmlns:mc="http://schemas.openxmlformats.org/markup-compatibility/2006" xmlns:aink="http://schemas.microsoft.com/office/drawing/2016/ink" xmlns:am3d="http://schemas.microsoft.com/office/drawing/2017/model3d" xmlns:o="urn:schemas-microsoft-com:office:office" xmlns:r="http://schemas.openxmlformats.org/officeDocument/2006/relationships" xmlns:m="http://schemas.openxmlformats.org/officeDocument/2006/math" xmlns:v="urn:schemas-microsoft-com:vml" xmlns:wp14="http://schemas.microsoft.com/office/word/2010/wordprocessingDrawing" xmlns:wp="http://schemas.openxmlformats.org/drawingml/2006/wordprocessingDrawing" xmlns:w10="urn:schemas-microsoft-com:office:word" xmlns:w="http://schemas.openxmlformats.org/wordprocessingml/2006/main" xmlns:w14="http://schemas.microsoft.com/office/word/2010/wordml" xmlns:w15="http://schemas.microsoft.com/office/word/2012/wordml" xmlns:w16cex="http://schemas.microsoft.com/office/word/2018/wordml/cex" xmlns:w16cid="http://schemas.microsoft.com/office/word/2016/wordml/cid" xmlns:w16="http://schemas.microsoft.com/office/word/2018/wordml" xmlns:w16sdtdh="http://schemas.microsoft.com/office/word/2020/wordml/sdtdatahash" xmlns:w16se="http://schemas.microsoft.com/office/word/2015/wordml/symex" xmlns:wpg="http://schemas.microsoft.com/office/word/2010/wordprocessingGroup" xmlns:wpi="http://schemas.microsoft.com/office/word/2010/wordprocessingInk" xmlns:wne="http://schemas.microsoft.com/office/word/2006/wordml" xmlns:wps="http://schemas.microsoft.com/office/word/2010/wordprocessingShape" mc:Ignorable="w14 w15 w16se w16cid w16 w16cex w16sdtdh wp14">
+<w:endnotes xmlns:wpc="http://schemas.microsoft.com/office/word/2010/wordprocessingCanvas" xmlns:cx="http://schemas.microsoft.com/office/drawing/2014/chartex" xmlns:cx1="http://schemas.microsoft.com/office/drawing/2015/9/8/chartex" xmlns:cx2="http://schemas.microsoft.com/office/drawing/2015/10/21/chartex" xmlns:cx3="http://schemas.microsoft.com/office/drawing/2016/5/9/chartex" xmlns:cx4="http://schemas.microsoft.com/office/drawing/2016/5/10/chartex" xmlns:cx5="http://schemas.microsoft.com/office/drawing/2016/5/11/chartex" xmlns:cx6="http://schemas.microsoft.com/office/drawing/2016/5/12/chartex" xmlns:cx7="http://schemas.microsoft.com/office/drawing/2016/5/13/chartex" xmlns:cx8="http://schemas.microsoft.com/office/drawing/2016/5/14/chartex" xmlns:mc="http://schemas.openxmlformats.org/markup-compatibility/2006" xmlns:aink="http://schemas.microsoft.com/office/drawing/2016/ink" xmlns:am3d="http://schemas.microsoft.com/office/drawing/2017/model3d" xmlns:o="urn:schemas-microsoft-com:office:office" xmlns:oel="http://schemas.microsoft.com/office/2019/extlst" xmlns:r="http://schemas.openxmlformats.org/officeDocument/2006/relationships" xmlns:m="http://schemas.openxmlformats.org/officeDocument/2006/math" xmlns:v="urn:schemas-microsoft-com:vml" xmlns:wp14="http://schemas.microsoft.com/office/word/2010/wordprocessingDrawing" xmlns:wp="http://schemas.openxmlformats.org/drawingml/2006/wordprocessingDrawing" xmlns:w10="urn:schemas-microsoft-com:office:word" xmlns:w="http://schemas.openxmlformats.org/wordprocessingml/2006/main" xmlns:w14="http://schemas.microsoft.com/office/word/2010/wordml" xmlns:w15="http://schemas.microsoft.com/office/word/2012/wordml" xmlns:w16cex="http://schemas.microsoft.com/office/word/2018/wordml/cex" xmlns:w16cid="http://schemas.microsoft.com/office/word/2016/wordml/cid" xmlns:w16="http://schemas.microsoft.com/office/word/2018/wordml" xmlns:w16sdtdh="http://schemas.microsoft.com/office/word/2020/wordml/sdtdatahash" xmlns:w16se="http://schemas.microsoft.com/office/word/2015/wordml/symex" xmlns:wpg="http://schemas.microsoft.com/office/word/2010/wordprocessingGroup" xmlns:wpi="http://schemas.microsoft.com/office/word/2010/wordprocessingInk" xmlns:wne="http://schemas.microsoft.com/office/word/2006/wordml" xmlns:wps="http://schemas.microsoft.com/office/word/2010/wordprocessingShape" mc:Ignorable="w14 w15 w16se w16cid w16 w16cex w16sdtdh wp14">
   <w:endnote w:type="separator" w:id="-1">
     <w:p>
       <w:r>
@@ -21523,7 +21507,7 @@
 </file>
 
 <file path=word/footer1.xml><?xml version="1.0" encoding="utf-8"?>
-<w:ftr xmlns:wpc="http://schemas.microsoft.com/office/word/2010/wordprocessingCanvas" xmlns:cx="http://schemas.microsoft.com/office/drawing/2014/chartex" xmlns:cx1="http://schemas.microsoft.com/office/drawing/2015/9/8/chartex" xmlns:cx2="http://schemas.microsoft.com/office/drawing/2015/10/21/chartex" xmlns:cx3="http://schemas.microsoft.com/office/drawing/2016/5/9/chartex" xmlns:cx4="http://schemas.microsoft.com/office/drawing/2016/5/10/chartex" xmlns:cx5="http://schemas.microsoft.com/office/drawing/2016/5/11/chartex" xmlns:cx6="http://schemas.microsoft.com/office/drawing/2016/5/12/chartex" xmlns:cx7="http://schemas.microsoft.com/office/drawing/2016/5/13/chartex" xmlns:cx8="http://schemas.microsoft.com/office/drawing/2016/5/14/chartex" xmlns:mc="http://schemas.openxmlformats.org/markup-compatibility/2006" xmlns:aink="http://schemas.microsoft.com/office/drawing/2016/ink" xmlns:am3d="http://schemas.microsoft.com/office/drawing/2017/model3d" xmlns:o="urn:schemas-microsoft-com:office:office" xmlns:r="http://schemas.openxmlformats.org/officeDocument/2006/relationships" xmlns:m="http://schemas.openxmlformats.org/officeDocument/2006/math" xmlns:v="urn:schemas-microsoft-com:vml" xmlns:wp14="http://schemas.microsoft.com/office/word/2010/wordprocessingDrawing" xmlns:wp="http://schemas.openxmlformats.org/drawingml/2006/wordprocessingDrawing" xmlns:w10="urn:schemas-microsoft-com:office:word" xmlns:w="http://schemas.openxmlformats.org/wordprocessingml/2006/main" xmlns:w14="http://schemas.microsoft.com/office/word/2010/wordml" xmlns:w15="http://schemas.microsoft.com/office/word/2012/wordml" xmlns:w16cex="http://schemas.microsoft.com/office/word/2018/wordml/cex" xmlns:w16cid="http://schemas.microsoft.com/office/word/2016/wordml/cid" xmlns:w16="http://schemas.microsoft.com/office/word/2018/wordml" xmlns:w16sdtdh="http://schemas.microsoft.com/office/word/2020/wordml/sdtdatahash" xmlns:w16se="http://schemas.microsoft.com/office/word/2015/wordml/symex" xmlns:wpg="http://schemas.microsoft.com/office/word/2010/wordprocessingGroup" xmlns:wpi="http://schemas.microsoft.com/office/word/2010/wordprocessingInk" xmlns:wne="http://schemas.microsoft.com/office/word/2006/wordml" xmlns:wps="http://schemas.microsoft.com/office/word/2010/wordprocessingShape" mc:Ignorable="w14 w15 w16se w16cid w16 w16cex w16sdtdh wp14">
+<w:ftr xmlns:wpc="http://schemas.microsoft.com/office/word/2010/wordprocessingCanvas" xmlns:cx="http://schemas.microsoft.com/office/drawing/2014/chartex" xmlns:cx1="http://schemas.microsoft.com/office/drawing/2015/9/8/chartex" xmlns:cx2="http://schemas.microsoft.com/office/drawing/2015/10/21/chartex" xmlns:cx3="http://schemas.microsoft.com/office/drawing/2016/5/9/chartex" xmlns:cx4="http://schemas.microsoft.com/office/drawing/2016/5/10/chartex" xmlns:cx5="http://schemas.microsoft.com/office/drawing/2016/5/11/chartex" xmlns:cx6="http://schemas.microsoft.com/office/drawing/2016/5/12/chartex" xmlns:cx7="http://schemas.microsoft.com/office/drawing/2016/5/13/chartex" xmlns:cx8="http://schemas.microsoft.com/office/drawing/2016/5/14/chartex" xmlns:mc="http://schemas.openxmlformats.org/markup-compatibility/2006" xmlns:aink="http://schemas.microsoft.com/office/drawing/2016/ink" xmlns:am3d="http://schemas.microsoft.com/office/drawing/2017/model3d" xmlns:o="urn:schemas-microsoft-com:office:office" xmlns:oel="http://schemas.microsoft.com/office/2019/extlst" xmlns:r="http://schemas.openxmlformats.org/officeDocument/2006/relationships" xmlns:m="http://schemas.openxmlformats.org/officeDocument/2006/math" xmlns:v="urn:schemas-microsoft-com:vml" xmlns:wp14="http://schemas.microsoft.com/office/word/2010/wordprocessingDrawing" xmlns:wp="http://schemas.openxmlformats.org/drawingml/2006/wordprocessingDrawing" xmlns:w10="urn:schemas-microsoft-com:office:word" xmlns:w="http://schemas.openxmlformats.org/wordprocessingml/2006/main" xmlns:w14="http://schemas.microsoft.com/office/word/2010/wordml" xmlns:w15="http://schemas.microsoft.com/office/word/2012/wordml" xmlns:w16cex="http://schemas.microsoft.com/office/word/2018/wordml/cex" xmlns:w16cid="http://schemas.microsoft.com/office/word/2016/wordml/cid" xmlns:w16="http://schemas.microsoft.com/office/word/2018/wordml" xmlns:w16sdtdh="http://schemas.microsoft.com/office/word/2020/wordml/sdtdatahash" xmlns:w16se="http://schemas.microsoft.com/office/word/2015/wordml/symex" xmlns:wpg="http://schemas.microsoft.com/office/word/2010/wordprocessingGroup" xmlns:wpi="http://schemas.microsoft.com/office/word/2010/wordprocessingInk" xmlns:wne="http://schemas.microsoft.com/office/word/2006/wordml" xmlns:wps="http://schemas.microsoft.com/office/word/2010/wordprocessingShape" mc:Ignorable="w14 w15 w16se w16cid w16 w16cex w16sdtdh wp14">
   <w:p>
     <w:pPr>
       <w:pStyle w:val="Footer"/>
@@ -21538,7 +21522,7 @@
 </file>
 
 <file path=word/footnotes.xml><?xml version="1.0" encoding="utf-8"?>
-<w:footnotes xmlns:wpc="http://schemas.microsoft.com/office/word/2010/wordprocessingCanvas" xmlns:cx="http://schemas.microsoft.com/office/drawing/2014/chartex" xmlns:cx1="http://schemas.microsoft.com/office/drawing/2015/9/8/chartex" xmlns:cx2="http://schemas.microsoft.com/office/drawing/2015/10/21/chartex" xmlns:cx3="http://schemas.microsoft.com/office/drawing/2016/5/9/chartex" xmlns:cx4="http://schemas.microsoft.com/office/drawing/2016/5/10/chartex" xmlns:cx5="http://schemas.microsoft.com/office/drawing/2016/5/11/chartex" xmlns:cx6="http://schemas.microsoft.com/office/drawing/2016/5/12/chartex" xmlns:cx7="http://schemas.microsoft.com/office/drawing/2016/5/13/chartex" xmlns:cx8="http://schemas.microsoft.com/office/drawing/2016/5/14/chartex" xmlns:mc="http://schemas.openxmlformats.org/markup-compatibility/2006" xmlns:aink="http://schemas.microsoft.com/office/drawing/2016/ink" xmlns:am3d="http://schemas.microsoft.com/office/drawing/2017/model3d" xmlns:o="urn:schemas-microsoft-com:office:office" xmlns:r="http://schemas.openxmlformats.org/officeDocument/2006/relationships" xmlns:m="http://schemas.openxmlformats.org/officeDocument/2006/math" xmlns:v="urn:schemas-microsoft-com:vml" xmlns:wp14="http://schemas.microsoft.com/office/word/2010/wordprocessingDrawing" xmlns:wp="http://schemas.openxmlformats.org/drawingml/2006/wordprocessingDrawing" xmlns:w10="urn:schemas-microsoft-com:office:word" xmlns:w="http://schemas.openxmlformats.org/wordprocessingml/2006/main" xmlns:w14="http://schemas.microsoft.com/office/word/2010/wordml" xmlns:w15="http://schemas.microsoft.com/office/word/2012/wordml" xmlns:w16cex="http://schemas.microsoft.com/office/word/2018/wordml/cex" xmlns:w16cid="http://schemas.microsoft.com/office/word/2016/wordml/cid" xmlns:w16="http://schemas.microsoft.com/office/word/2018/wordml" xmlns:w16sdtdh="http://schemas.microsoft.com/office/word/2020/wordml/sdtdatahash" xmlns:w16se="http://schemas.microsoft.com/office/word/2015/wordml/symex" xmlns:wpg="http://schemas.microsoft.com/office/word/2010/wordprocessingGroup" xmlns:wpi="http://schemas.microsoft.com/office/word/2010/wordprocessingInk" xmlns:wne="http://schemas.microsoft.com/office/word/2006/wordml" xmlns:wps="http://schemas.microsoft.com/office/word/2010/wordprocessingShape" mc:Ignorable="w14 w15 w16se w16cid w16 w16cex w16sdtdh wp14">
+<w:footnotes xmlns:wpc="http://schemas.microsoft.com/office/word/2010/wordprocessingCanvas" xmlns:cx="http://schemas.microsoft.com/office/drawing/2014/chartex" xmlns:cx1="http://schemas.microsoft.com/office/drawing/2015/9/8/chartex" xmlns:cx2="http://schemas.microsoft.com/office/drawing/2015/10/21/chartex" xmlns:cx3="http://schemas.microsoft.com/office/drawing/2016/5/9/chartex" xmlns:cx4="http://schemas.microsoft.com/office/drawing/2016/5/10/chartex" xmlns:cx5="http://schemas.microsoft.com/office/drawing/2016/5/11/chartex" xmlns:cx6="http://schemas.microsoft.com/office/drawing/2016/5/12/chartex" xmlns:cx7="http://schemas.microsoft.com/office/drawing/2016/5/13/chartex" xmlns:cx8="http://schemas.microsoft.com/office/drawing/2016/5/14/chartex" xmlns:mc="http://schemas.openxmlformats.org/markup-compatibility/2006" xmlns:aink="http://schemas.microsoft.com/office/drawing/2016/ink" xmlns:am3d="http://schemas.microsoft.com/office/drawing/2017/model3d" xmlns:o="urn:schemas-microsoft-com:office:office" xmlns:oel="http://schemas.microsoft.com/office/2019/extlst" xmlns:r="http://schemas.openxmlformats.org/officeDocument/2006/relationships" xmlns:m="http://schemas.openxmlformats.org/officeDocument/2006/math" xmlns:v="urn:schemas-microsoft-com:vml" xmlns:wp14="http://schemas.microsoft.com/office/word/2010/wordprocessingDrawing" xmlns:wp="http://schemas.openxmlformats.org/drawingml/2006/wordprocessingDrawing" xmlns:w10="urn:schemas-microsoft-com:office:word" xmlns:w="http://schemas.openxmlformats.org/wordprocessingml/2006/main" xmlns:w14="http://schemas.microsoft.com/office/word/2010/wordml" xmlns:w15="http://schemas.microsoft.com/office/word/2012/wordml" xmlns:w16cex="http://schemas.microsoft.com/office/word/2018/wordml/cex" xmlns:w16cid="http://schemas.microsoft.com/office/word/2016/wordml/cid" xmlns:w16="http://schemas.microsoft.com/office/word/2018/wordml" xmlns:w16sdtdh="http://schemas.microsoft.com/office/word/2020/wordml/sdtdatahash" xmlns:w16se="http://schemas.microsoft.com/office/word/2015/wordml/symex" xmlns:wpg="http://schemas.microsoft.com/office/word/2010/wordprocessingGroup" xmlns:wpi="http://schemas.microsoft.com/office/word/2010/wordprocessingInk" xmlns:wne="http://schemas.microsoft.com/office/word/2006/wordml" xmlns:wps="http://schemas.microsoft.com/office/word/2010/wordprocessingShape" mc:Ignorable="w14 w15 w16se w16cid w16 w16cex w16sdtdh wp14">
   <w:footnote w:type="separator" w:id="-1">
     <w:p>
       <w:r>
@@ -21557,7 +21541,7 @@
 </file>
 
 <file path=word/numbering.xml><?xml version="1.0" encoding="utf-8"?>
-<w:numbering xmlns:wpc="http://schemas.microsoft.com/office/word/2010/wordprocessingCanvas" xmlns:cx="http://schemas.microsoft.com/office/drawing/2014/chartex" xmlns:cx1="http://schemas.microsoft.com/office/drawing/2015/9/8/chartex" xmlns:cx2="http://schemas.microsoft.com/office/drawing/2015/10/21/chartex" xmlns:cx3="http://schemas.microsoft.com/office/drawing/2016/5/9/chartex" xmlns:cx4="http://schemas.microsoft.com/office/drawing/2016/5/10/chartex" xmlns:cx5="http://schemas.microsoft.com/office/drawing/2016/5/11/chartex" xmlns:cx6="http://schemas.microsoft.com/office/drawing/2016/5/12/chartex" xmlns:cx7="http://schemas.microsoft.com/office/drawing/2016/5/13/chartex" xmlns:cx8="http://schemas.microsoft.com/office/drawing/2016/5/14/chartex" xmlns:mc="http://schemas.openxmlformats.org/markup-compatibility/2006" xmlns:aink="http://schemas.microsoft.com/office/drawing/2016/ink" xmlns:am3d="http://schemas.microsoft.com/office/drawing/2017/model3d" xmlns:o="urn:schemas-microsoft-com:office:office" xmlns:r="http://schemas.openxmlformats.org/officeDocument/2006/relationships" xmlns:m="http://schemas.openxmlformats.org/officeDocument/2006/math" xmlns:v="urn:schemas-microsoft-com:vml" xmlns:wp14="http://schemas.microsoft.com/office/word/2010/wordprocessingDrawing" xmlns:wp="http://schemas.openxmlformats.org/drawingml/2006/wordprocessingDrawing" xmlns:w10="urn:schemas-microsoft-com:office:word" xmlns:w="http://schemas.openxmlformats.org/wordprocessingml/2006/main" xmlns:w14="http://schemas.microsoft.com/office/word/2010/wordml" xmlns:w15="http://schemas.microsoft.com/office/word/2012/wordml" xmlns:w16cex="http://schemas.microsoft.com/office/word/2018/wordml/cex" xmlns:w16cid="http://schemas.microsoft.com/office/word/2016/wordml/cid" xmlns:w16="http://schemas.microsoft.com/office/word/2018/wordml" xmlns:w16sdtdh="http://schemas.microsoft.com/office/word/2020/wordml/sdtdatahash" xmlns:w16se="http://schemas.microsoft.com/office/word/2015/wordml/symex" xmlns:wpg="http://schemas.microsoft.com/office/word/2010/wordprocessingGroup" xmlns:wpi="http://schemas.microsoft.com/office/word/2010/wordprocessingInk" xmlns:wne="http://schemas.microsoft.com/office/word/2006/wordml" xmlns:wps="http://schemas.microsoft.com/office/word/2010/wordprocessingShape" mc:Ignorable="w14 w15 w16se w16cid w16 w16cex w16sdtdh wp14">
+<w:numbering xmlns:wpc="http://schemas.microsoft.com/office/word/2010/wordprocessingCanvas" xmlns:cx="http://schemas.microsoft.com/office/drawing/2014/chartex" xmlns:cx1="http://schemas.microsoft.com/office/drawing/2015/9/8/chartex" xmlns:cx2="http://schemas.microsoft.com/office/drawing/2015/10/21/chartex" xmlns:cx3="http://schemas.microsoft.com/office/drawing/2016/5/9/chartex" xmlns:cx4="http://schemas.microsoft.com/office/drawing/2016/5/10/chartex" xmlns:cx5="http://schemas.microsoft.com/office/drawing/2016/5/11/chartex" xmlns:cx6="http://schemas.microsoft.com/office/drawing/2016/5/12/chartex" xmlns:cx7="http://schemas.microsoft.com/office/drawing/2016/5/13/chartex" xmlns:cx8="http://schemas.microsoft.com/office/drawing/2016/5/14/chartex" xmlns:mc="http://schemas.openxmlformats.org/markup-compatibility/2006" xmlns:aink="http://schemas.microsoft.com/office/drawing/2016/ink" xmlns:am3d="http://schemas.microsoft.com/office/drawing/2017/model3d" xmlns:o="urn:schemas-microsoft-com:office:office" xmlns:oel="http://schemas.microsoft.com/office/2019/extlst" xmlns:r="http://schemas.openxmlformats.org/officeDocument/2006/relationships" xmlns:m="http://schemas.openxmlformats.org/officeDocument/2006/math" xmlns:v="urn:schemas-microsoft-com:vml" xmlns:wp14="http://schemas.microsoft.com/office/word/2010/wordprocessingDrawing" xmlns:wp="http://schemas.openxmlformats.org/drawingml/2006/wordprocessingDrawing" xmlns:w10="urn:schemas-microsoft-com:office:word" xmlns:w="http://schemas.openxmlformats.org/wordprocessingml/2006/main" xmlns:w14="http://schemas.microsoft.com/office/word/2010/wordml" xmlns:w15="http://schemas.microsoft.com/office/word/2012/wordml" xmlns:w16cex="http://schemas.microsoft.com/office/word/2018/wordml/cex" xmlns:w16cid="http://schemas.microsoft.com/office/word/2016/wordml/cid" xmlns:w16="http://schemas.microsoft.com/office/word/2018/wordml" xmlns:w16sdtdh="http://schemas.microsoft.com/office/word/2020/wordml/sdtdatahash" xmlns:w16se="http://schemas.microsoft.com/office/word/2015/wordml/symex" xmlns:wpg="http://schemas.microsoft.com/office/word/2010/wordprocessingGroup" xmlns:wpi="http://schemas.microsoft.com/office/word/2010/wordprocessingInk" xmlns:wne="http://schemas.microsoft.com/office/word/2006/wordml" xmlns:wps="http://schemas.microsoft.com/office/word/2010/wordprocessingShape" mc:Ignorable="w14 w15 w16se w16cid w16 w16cex w16sdtdh wp14">
   <w:abstractNum w:abstractNumId="0" w15:restartNumberingAfterBreak="0">
     <w:nsid w:val="3BFF606B"/>
     <w:multiLevelType w:val="hybridMultilevel"/>
@@ -22122,19 +22106,19 @@
       </w:rPr>
     </w:lvl>
   </w:abstractNum>
-  <w:num w:numId="1">
+  <w:num w:numId="1" w16cid:durableId="673456194">
     <w:abstractNumId w:val="1"/>
   </w:num>
-  <w:num w:numId="2">
+  <w:num w:numId="2" w16cid:durableId="1566718752">
     <w:abstractNumId w:val="2"/>
   </w:num>
-  <w:num w:numId="3">
+  <w:num w:numId="3" w16cid:durableId="1660647154">
     <w:abstractNumId w:val="4"/>
   </w:num>
-  <w:num w:numId="4">
+  <w:num w:numId="4" w16cid:durableId="562252531">
     <w:abstractNumId w:val="0"/>
   </w:num>
-  <w:num w:numId="5">
+  <w:num w:numId="5" w16cid:durableId="1611543594">
     <w:abstractNumId w:val="3"/>
   </w:num>
 </w:numbering>
@@ -22538,6 +22522,7 @@
   <w:style w:type="character" w:default="1" w:styleId="DefaultParagraphFont">
     <w:name w:val="Default Paragraph Font"/>
     <w:uiPriority w:val="1"/>
+    <w:semiHidden/>
     <w:unhideWhenUsed/>
   </w:style>
   <w:style w:type="table" w:default="1" w:styleId="TableNormal">

</xml_diff>